<commit_message>
updating data, results and figures
</commit_message>
<xml_diff>
--- a/data/Auxiliary_data/Aux_biblio_ALL.docx
+++ b/data/Auxiliary_data/Aux_biblio_ALL.docx
@@ -7,157 +7,142 @@
         <w:r>
           <w:rPr>
             <w:rStyle w:val="Hyperlink"/>
+            <w:highlight w:val="lightGray"/>
           </w:rPr>
           <w:t>https://www.academia.edu/3489863/Mam%C3%ADferos_do_munic%C3%ADpio_de_F%C3%AAnix_Estado_do_Paran%C3%A1_Brasil_etnozoologia_e_conserva%C3%A7%C3%A3o?email_work_card=title</w:t>
         </w:r>
       </w:hyperlink>
     </w:p>
-    <w:p/>
-    <w:p/>
     <w:p>
       <w:hyperlink r:id="rId5" w:history="1">
         <w:r>
           <w:rPr>
             <w:rStyle w:val="Hyperlink"/>
+            <w:highlight w:val="lightGray"/>
           </w:rPr>
           <w:t>https://www.academia.edu/33869828/Mam%C3%ADferos_carn%C3%ADvoros_e_sua_rela%C3%A7%C3%A3o_com_a_diversidade_de_h%C3%A1bitats_no_Parque_Nacional_dos_Aparados_da_Serra_sul_do_Brasil?email_work_card=title</w:t>
         </w:r>
       </w:hyperlink>
     </w:p>
-    <w:p/>
     <w:p>
       <w:hyperlink r:id="rId6" w:history="1">
         <w:r>
           <w:rPr>
             <w:rStyle w:val="Hyperlink"/>
+            <w:highlight w:val="lightGray"/>
           </w:rPr>
-          <w:t>https://www.academia.edu/41035446/Mastofauna_no_Planalto_das_Arauc%C3%A1rias_Rio_Grande_do_Sul_Brasil?email_work_card=view-paper</w:t>
+          <w:t>https://www.academia.edu/3489978/CONHECIMENTOS_TRADICIONAIS_SOBRE_A_MASTOFAUNA_DA_REGI%C3%83O_DO_C%C3%82NION_DO_GUARTEL%C3%81_ESTADO_DO_PARAN%C3%81_SUL_DO_BRASIL?email_work_card=view-paper</w:t>
         </w:r>
       </w:hyperlink>
     </w:p>
-    <w:p/>
-    <w:p>
+    <w:p>
+      <w:pPr>
+        <w:rPr>
+          <w:highlight w:val="lightGray"/>
+        </w:rPr>
+      </w:pPr>
       <w:hyperlink r:id="rId7" w:history="1">
         <w:r>
           <w:rPr>
             <w:rStyle w:val="Hyperlink"/>
+            <w:highlight w:val="lightGray"/>
           </w:rPr>
-          <w:t>https://www.academia.edu/3489978/CONHECIMENTOS_TRADICIONAIS_SOBRE_A_MASTOFAUNA_DA_REGI%C3%83O_DO_C%C3%82NION_DO_GUARTEL%C3%81_ESTADO_DO_PARAN%C3%81_SUL_DO_BRASIL?email_work_card=view-paper</w:t>
+          <w:t>https://www.academia.edu/24663302/Levantamento_e_Conserva%C3%A7%C3%A3o_da_Mastofauna_em_um_Remanescente_de_Floresta_Ombr%C3%B3fila_Mista_Paran%C3%A1_Brasil_Inventory_and_Conservation_of_Mammals_in_an_Araucaria_Forest_Remnant_Parana_Brazil?email_work_card=title</w:t>
         </w:r>
       </w:hyperlink>
     </w:p>
-    <w:p/>
-    <w:p>
+    <w:p>
+      <w:pPr>
+        <w:rPr>
+          <w:highlight w:val="lightGray"/>
+        </w:rPr>
+      </w:pPr>
       <w:hyperlink r:id="rId8" w:history="1">
         <w:r>
           <w:rPr>
             <w:rStyle w:val="Hyperlink"/>
+            <w:highlight w:val="lightGray"/>
           </w:rPr>
-          <w:t>https://www.academia.edu/24663302/Levantamento_e_Conserva%C3%A7%C3%A3o_da_Mastofauna_em_um_Remanescente_de_Floresta_Ombr%C3%B3fila_Mista_Paran%C3%A1_Brasil_Inventory_and_Conservation_of_Mammals_in_an_Araucaria_Forest_Remnant_Parana_Brazil?email_work_card=title</w:t>
+          <w:t>https://www.academia.edu/13151100/Identidade_riqueza_e_abund%C3%A2ncia_de_pequenos_mam%C3%ADferos_Rodentia_e_Didelphimorphia_de_%C3%A1rea_de_Floresta_com_Arauc%C3%A1ria_no_estado_do_Paran%C3%A1_Brasil?email_work_card=view-paper</w:t>
         </w:r>
       </w:hyperlink>
     </w:p>
-    <w:p/>
-    <w:p>
+    <w:p>
+      <w:pPr>
+        <w:rPr>
+          <w:highlight w:val="lightGray"/>
+        </w:rPr>
+      </w:pPr>
       <w:hyperlink r:id="rId9" w:history="1">
         <w:r>
           <w:rPr>
             <w:rStyle w:val="Hyperlink"/>
+            <w:highlight w:val="lightGray"/>
           </w:rPr>
-          <w:t>https://www.academia.edu/41035446/Mastofauna_no_Planalto_das_Arauc%C3%A1rias_Rio_Grande_do_Sul_Brasil?email_work_card=view-paper</w:t>
+          <w:t>https://www.academia.edu/11526443/Mastofauna_terrestre_da_Reserva_Biol%C3%B3gica_Estadual_do_Sassafr%C3%A1s_Doutor_Pedrinho_Santa_Catarina_Sul_do_Brasil?email_work_card=view-paper</w:t>
         </w:r>
       </w:hyperlink>
     </w:p>
-    <w:p/>
-    <w:p>
+    <w:p>
+      <w:pPr>
+        <w:rPr>
+          <w:highlight w:val="lightGray"/>
+        </w:rPr>
+      </w:pPr>
       <w:hyperlink r:id="rId10" w:history="1">
         <w:r>
           <w:rPr>
             <w:rStyle w:val="Hyperlink"/>
+            <w:highlight w:val="lightGray"/>
           </w:rPr>
-          <w:t>https://www.academia.edu/13151100/Identidade_riqueza_e_abund%C3%A2ncia_de_pequenos_mam%C3%ADferos_Rodentia_e_Didelphimorphia_de_%C3%A1rea_de_Floresta_com_Arauc%C3%A1ria_no_estado_do_Paran%C3%A1_Brasil?email_work_card=view-paper</w:t>
+          <w:t>https://www.academia.edu/3033414/Mastofauna_terrestre_do_Parque_Estadual_da_Serra_do_Tabuleiro_Estado_de_Santa_Catarina_sul_do_Brasil?email_work_card=view-paper</w:t>
         </w:r>
       </w:hyperlink>
     </w:p>
-    <w:p/>
-    <w:p>
+    <w:p>
+      <w:pPr>
+        <w:rPr>
+          <w:highlight w:val="lightGray"/>
+        </w:rPr>
+      </w:pPr>
       <w:hyperlink r:id="rId11" w:history="1">
         <w:r>
           <w:rPr>
             <w:rStyle w:val="Hyperlink"/>
+            <w:highlight w:val="lightGray"/>
           </w:rPr>
-          <w:t>https://www.academia.edu/11526443/Mastofauna_terrestre_da_Reserva_Biol%C3%B3gica_Estadual_do_Sassafr%C3%A1s_Doutor_Pedrinho_Santa_Catarina_Sul_do_Brasil?email_work_card=view-paper</w:t>
+          <w:t>https://www.academia.edu/4316352/fauna_morro_Santana?email_work_card=title</w:t>
         </w:r>
       </w:hyperlink>
     </w:p>
-    <w:p/>
-    <w:p>
+    <w:p>
+      <w:pPr>
+        <w:rPr>
+          <w:highlight w:val="lightGray"/>
+        </w:rPr>
+      </w:pPr>
       <w:hyperlink r:id="rId12" w:history="1">
         <w:r>
           <w:rPr>
             <w:rStyle w:val="Hyperlink"/>
+            <w:highlight w:val="lightGray"/>
           </w:rPr>
-          <w:t>https://www.academia.edu/3033414/Mastofauna_terrestre_do_Parque_Estadual_da_Serra_do_Tabuleiro_Estado_de_Santa_Catarina_sul_do_Brasil?email_work_card=view-paper</w:t>
+          <w:t>https://www.academia.edu/37018129/Inventory_of_medium_and_large_mammals_in_the_Biological_Reserve_of_Arauc%C3%A1rias_Paran%C3%A1_Brazil?email_work_card=title</w:t>
         </w:r>
       </w:hyperlink>
     </w:p>
-    <w:p/>
     <w:p>
       <w:hyperlink r:id="rId13" w:history="1">
         <w:r>
           <w:rPr>
             <w:rStyle w:val="Hyperlink"/>
-          </w:rPr>
-          <w:t>https://www.academia.edu/4316352/fauna_morro_Santana?email_work_card=title</w:t>
-        </w:r>
-      </w:hyperlink>
-    </w:p>
-    <w:p>
-      <w:hyperlink r:id="rId14" w:history="1">
-        <w:r>
-          <w:rPr>
-            <w:rStyle w:val="Hyperlink"/>
-          </w:rPr>
-          <w:t>https://www.academia.edu/37018129/Inventory_of_medium_and_large_mammals_in_the_Biological_Reserve_of_Arauc%C3%A1rias_Paran%C3%A1_Brazil?email_work_card=title</w:t>
-        </w:r>
-      </w:hyperlink>
-    </w:p>
-    <w:p/>
-    <w:p/>
-    <w:p/>
-    <w:p>
-      <w:hyperlink r:id="rId15" w:history="1">
-        <w:r>
-          <w:rPr>
-            <w:rStyle w:val="Hyperlink"/>
-          </w:rPr>
-          <w:t>https://www.academia.edu/3251440/DIN%C3%82MICA_POPULACIONAL_DE_Oligoryzomys_flavescens_Waterhouse_1837_NA_RESTINGA_DO_PARQUE_ESTADUAL_DA_SERRA_DO_TABULEIRO_SANTA?email_work_card=title</w:t>
-        </w:r>
-      </w:hyperlink>
-    </w:p>
-    <w:p/>
-    <w:p/>
-    <w:p>
-      <w:hyperlink r:id="rId16" w:history="1">
-        <w:r>
-          <w:rPr>
-            <w:rStyle w:val="Hyperlink"/>
+            <w:highlight w:val="lightGray"/>
           </w:rPr>
           <w:t>https://www.academia.edu/8886955/Panorama_dos_estudos_com_mam%C3%ADferos_no_estado_do_Paran%C3%A1_Brasil_TCC_?email_work_card=title</w:t>
         </w:r>
       </w:hyperlink>
     </w:p>
     <w:p/>
-    <w:p>
-      <w:hyperlink r:id="rId17" w:history="1">
-        <w:r>
-          <w:rPr>
-            <w:rStyle w:val="Hyperlink"/>
-          </w:rPr>
-          <w:t>https://www.academia.edu/13151100/Identidade_riqueza_e_abund%C3%A2ncia_de_pequenos_mam%C3%ADferos_Rodentia_e_Didelphimorphia_de_%C3%A1rea_de_Floresta_com_Arauc%C3%A1ria_no_estado_do_Paran%C3%A1_Brasil?email_work_card=title</w:t>
-        </w:r>
-      </w:hyperlink>
-    </w:p>
     <w:p/>
     <w:p>
       <w:bookmarkStart w:id="0" w:name="_GoBack"/>

</xml_diff>